<commit_message>
Added instructions to run grants on CapHR source tables from global schema
</commit_message>
<xml_diff>
--- a/doc/HHS WHRSC HR BizFlow CapHR Interface Deployment Guide.docx
+++ b/doc/HHS WHRSC HR BizFlow CapHR Interface Deployment Guide.docx
@@ -1360,7 +1360,7 @@
         </w:rPr>
         <w:fldChar w:fldCharType="separate"/>
       </w:r>
-      <w:hyperlink w:anchor="_Toc519725080" w:history="1">
+      <w:hyperlink w:anchor="_Toc519855799" w:history="1">
         <w:r>
           <w:rPr>
             <w:rStyle w:val="Hyperlink"/>
@@ -1404,7 +1404,7 @@
             <w:noProof/>
             <w:webHidden/>
           </w:rPr>
-          <w:instrText xml:space="preserve"> PAGEREF _Toc519725080 \h </w:instrText>
+          <w:instrText xml:space="preserve"> PAGEREF _Toc519855799 \h </w:instrText>
         </w:r>
         <w:r>
           <w:rPr>
@@ -1446,7 +1446,7 @@
           <w:szCs w:val="22"/>
         </w:rPr>
       </w:pPr>
-      <w:hyperlink w:anchor="_Toc519725081" w:history="1">
+      <w:hyperlink w:anchor="_Toc519855800" w:history="1">
         <w:r>
           <w:rPr>
             <w:rStyle w:val="Hyperlink"/>
@@ -1490,7 +1490,7 @@
             <w:noProof/>
             <w:webHidden/>
           </w:rPr>
-          <w:instrText xml:space="preserve"> PAGEREF _Toc519725081 \h </w:instrText>
+          <w:instrText xml:space="preserve"> PAGEREF _Toc519855800 \h </w:instrText>
         </w:r>
         <w:r>
           <w:rPr>
@@ -1532,7 +1532,7 @@
           <w:szCs w:val="22"/>
         </w:rPr>
       </w:pPr>
-      <w:hyperlink w:anchor="_Toc519725082" w:history="1">
+      <w:hyperlink w:anchor="_Toc519855801" w:history="1">
         <w:r>
           <w:rPr>
             <w:rStyle w:val="Hyperlink"/>
@@ -1576,7 +1576,7 @@
             <w:noProof/>
             <w:webHidden/>
           </w:rPr>
-          <w:instrText xml:space="preserve"> PAGEREF _Toc519725082 \h </w:instrText>
+          <w:instrText xml:space="preserve"> PAGEREF _Toc519855801 \h </w:instrText>
         </w:r>
         <w:r>
           <w:rPr>
@@ -1616,7 +1616,7 @@
           <w:szCs w:val="22"/>
         </w:rPr>
       </w:pPr>
-      <w:hyperlink w:anchor="_Toc519725083" w:history="1">
+      <w:hyperlink w:anchor="_Toc519855802" w:history="1">
         <w:r>
           <w:rPr>
             <w:rStyle w:val="Hyperlink"/>
@@ -1653,7 +1653,7 @@
           <w:rPr>
             <w:webHidden/>
           </w:rPr>
-          <w:instrText xml:space="preserve"> PAGEREF _Toc519725083 \h </w:instrText>
+          <w:instrText xml:space="preserve"> PAGEREF _Toc519855802 \h </w:instrText>
         </w:r>
         <w:r>
           <w:rPr>
@@ -1689,7 +1689,7 @@
           <w:szCs w:val="22"/>
         </w:rPr>
       </w:pPr>
-      <w:hyperlink w:anchor="_Toc519725084" w:history="1">
+      <w:hyperlink w:anchor="_Toc519855803" w:history="1">
         <w:r>
           <w:rPr>
             <w:rStyle w:val="Hyperlink"/>
@@ -1726,7 +1726,7 @@
           <w:rPr>
             <w:webHidden/>
           </w:rPr>
-          <w:instrText xml:space="preserve"> PAGEREF _Toc519725084 \h </w:instrText>
+          <w:instrText xml:space="preserve"> PAGEREF _Toc519855803 \h </w:instrText>
         </w:r>
         <w:r>
           <w:rPr>
@@ -1762,7 +1762,7 @@
           <w:szCs w:val="22"/>
         </w:rPr>
       </w:pPr>
-      <w:hyperlink w:anchor="_Toc519725085" w:history="1">
+      <w:hyperlink w:anchor="_Toc519855804" w:history="1">
         <w:r>
           <w:rPr>
             <w:rStyle w:val="Hyperlink"/>
@@ -1799,7 +1799,7 @@
           <w:rPr>
             <w:webHidden/>
           </w:rPr>
-          <w:instrText xml:space="preserve"> PAGEREF _Toc519725085 \h </w:instrText>
+          <w:instrText xml:space="preserve"> PAGEREF _Toc519855804 \h </w:instrText>
         </w:r>
         <w:r>
           <w:rPr>
@@ -1835,7 +1835,7 @@
           <w:szCs w:val="22"/>
         </w:rPr>
       </w:pPr>
-      <w:hyperlink w:anchor="_Toc519725086" w:history="1">
+      <w:hyperlink w:anchor="_Toc519855805" w:history="1">
         <w:r>
           <w:rPr>
             <w:rStyle w:val="Hyperlink"/>
@@ -1872,7 +1872,7 @@
           <w:rPr>
             <w:webHidden/>
           </w:rPr>
-          <w:instrText xml:space="preserve"> PAGEREF _Toc519725086 \h </w:instrText>
+          <w:instrText xml:space="preserve"> PAGEREF _Toc519855805 \h </w:instrText>
         </w:r>
         <w:r>
           <w:rPr>
@@ -1908,7 +1908,7 @@
           <w:szCs w:val="22"/>
         </w:rPr>
       </w:pPr>
-      <w:hyperlink w:anchor="_Toc519725087" w:history="1">
+      <w:hyperlink w:anchor="_Toc519855806" w:history="1">
         <w:r>
           <w:rPr>
             <w:rStyle w:val="Hyperlink"/>
@@ -1945,7 +1945,7 @@
           <w:rPr>
             <w:webHidden/>
           </w:rPr>
-          <w:instrText xml:space="preserve"> PAGEREF _Toc519725087 \h </w:instrText>
+          <w:instrText xml:space="preserve"> PAGEREF _Toc519855806 \h </w:instrText>
         </w:r>
         <w:r>
           <w:rPr>
@@ -1983,7 +1983,7 @@
           <w:szCs w:val="22"/>
         </w:rPr>
       </w:pPr>
-      <w:hyperlink w:anchor="_Toc519725088" w:history="1">
+      <w:hyperlink w:anchor="_Toc519855807" w:history="1">
         <w:r>
           <w:rPr>
             <w:rStyle w:val="Hyperlink"/>
@@ -2027,7 +2027,7 @@
             <w:noProof/>
             <w:webHidden/>
           </w:rPr>
-          <w:instrText xml:space="preserve"> PAGEREF _Toc519725088 \h </w:instrText>
+          <w:instrText xml:space="preserve"> PAGEREF _Toc519855807 \h </w:instrText>
         </w:r>
         <w:r>
           <w:rPr>
@@ -2067,7 +2067,7 @@
           <w:szCs w:val="22"/>
         </w:rPr>
       </w:pPr>
-      <w:hyperlink w:anchor="_Toc519725089" w:history="1">
+      <w:hyperlink w:anchor="_Toc519855808" w:history="1">
         <w:r>
           <w:rPr>
             <w:rStyle w:val="Hyperlink"/>
@@ -2104,7 +2104,7 @@
           <w:rPr>
             <w:webHidden/>
           </w:rPr>
-          <w:instrText xml:space="preserve"> PAGEREF _Toc519725089 \h </w:instrText>
+          <w:instrText xml:space="preserve"> PAGEREF _Toc519855808 \h </w:instrText>
         </w:r>
         <w:r>
           <w:rPr>
@@ -2142,7 +2142,7 @@
           <w:szCs w:val="22"/>
         </w:rPr>
       </w:pPr>
-      <w:hyperlink w:anchor="_Toc519725090" w:history="1">
+      <w:hyperlink w:anchor="_Toc519855809" w:history="1">
         <w:r>
           <w:rPr>
             <w:rStyle w:val="Hyperlink"/>
@@ -2186,7 +2186,7 @@
             <w:noProof/>
             <w:webHidden/>
           </w:rPr>
-          <w:instrText xml:space="preserve"> PAGEREF _Toc519725090 \h </w:instrText>
+          <w:instrText xml:space="preserve"> PAGEREF _Toc519855809 \h </w:instrText>
         </w:r>
         <w:r>
           <w:rPr>
@@ -2226,7 +2226,7 @@
           <w:szCs w:val="22"/>
         </w:rPr>
       </w:pPr>
-      <w:hyperlink w:anchor="_Toc519725091" w:history="1">
+      <w:hyperlink w:anchor="_Toc519855810" w:history="1">
         <w:r>
           <w:rPr>
             <w:rStyle w:val="Hyperlink"/>
@@ -2263,7 +2263,7 @@
           <w:rPr>
             <w:webHidden/>
           </w:rPr>
-          <w:instrText xml:space="preserve"> PAGEREF _Toc519725091 \h </w:instrText>
+          <w:instrText xml:space="preserve"> PAGEREF _Toc519855810 \h </w:instrText>
         </w:r>
         <w:r>
           <w:rPr>
@@ -2300,7 +2300,7 @@
           <w:szCs w:val="22"/>
         </w:rPr>
       </w:pPr>
-      <w:hyperlink w:anchor="_Toc519725092" w:history="1">
+      <w:hyperlink w:anchor="_Toc519855811" w:history="1">
         <w:r>
           <w:rPr>
             <w:rStyle w:val="Hyperlink"/>
@@ -2343,7 +2343,7 @@
             <w:noProof/>
             <w:webHidden/>
           </w:rPr>
-          <w:instrText xml:space="preserve"> PAGEREF _Toc519725092 \h </w:instrText>
+          <w:instrText xml:space="preserve"> PAGEREF _Toc519855811 \h </w:instrText>
         </w:r>
         <w:r>
           <w:rPr>
@@ -2384,7 +2384,7 @@
           <w:szCs w:val="22"/>
         </w:rPr>
       </w:pPr>
-      <w:hyperlink w:anchor="_Toc519725093" w:history="1">
+      <w:hyperlink w:anchor="_Toc519855812" w:history="1">
         <w:r>
           <w:rPr>
             <w:rStyle w:val="Hyperlink"/>
@@ -2427,7 +2427,7 @@
             <w:noProof/>
             <w:webHidden/>
           </w:rPr>
-          <w:instrText xml:space="preserve"> PAGEREF _Toc519725093 \h </w:instrText>
+          <w:instrText xml:space="preserve"> PAGEREF _Toc519855812 \h </w:instrText>
         </w:r>
         <w:r>
           <w:rPr>
@@ -2468,7 +2468,7 @@
           <w:szCs w:val="22"/>
         </w:rPr>
       </w:pPr>
-      <w:hyperlink w:anchor="_Toc519725094" w:history="1">
+      <w:hyperlink w:anchor="_Toc519855813" w:history="1">
         <w:r>
           <w:rPr>
             <w:rStyle w:val="Hyperlink"/>
@@ -2511,7 +2511,7 @@
             <w:noProof/>
             <w:webHidden/>
           </w:rPr>
-          <w:instrText xml:space="preserve"> PAGEREF _Toc519725094 \h </w:instrText>
+          <w:instrText xml:space="preserve"> PAGEREF _Toc519855813 \h </w:instrText>
         </w:r>
         <w:r>
           <w:rPr>
@@ -2551,7 +2551,7 @@
           <w:szCs w:val="22"/>
         </w:rPr>
       </w:pPr>
-      <w:hyperlink w:anchor="_Toc519725095" w:history="1">
+      <w:hyperlink w:anchor="_Toc519855814" w:history="1">
         <w:r>
           <w:rPr>
             <w:rStyle w:val="Hyperlink"/>
@@ -2588,7 +2588,7 @@
           <w:rPr>
             <w:webHidden/>
           </w:rPr>
-          <w:instrText xml:space="preserve"> PAGEREF _Toc519725095 \h </w:instrText>
+          <w:instrText xml:space="preserve"> PAGEREF _Toc519855814 \h </w:instrText>
         </w:r>
         <w:r>
           <w:rPr>
@@ -2625,7 +2625,7 @@
           <w:szCs w:val="22"/>
         </w:rPr>
       </w:pPr>
-      <w:hyperlink w:anchor="_Toc519725096" w:history="1">
+      <w:hyperlink w:anchor="_Toc519855815" w:history="1">
         <w:r>
           <w:rPr>
             <w:rStyle w:val="Hyperlink"/>
@@ -2668,7 +2668,7 @@
             <w:noProof/>
             <w:webHidden/>
           </w:rPr>
-          <w:instrText xml:space="preserve"> PAGEREF _Toc519725096 \h </w:instrText>
+          <w:instrText xml:space="preserve"> PAGEREF _Toc519855815 \h </w:instrText>
         </w:r>
         <w:r>
           <w:rPr>
@@ -2709,7 +2709,7 @@
           <w:szCs w:val="22"/>
         </w:rPr>
       </w:pPr>
-      <w:hyperlink w:anchor="_Toc519725097" w:history="1">
+      <w:hyperlink w:anchor="_Toc519855816" w:history="1">
         <w:r>
           <w:rPr>
             <w:rStyle w:val="Hyperlink"/>
@@ -2752,7 +2752,7 @@
             <w:noProof/>
             <w:webHidden/>
           </w:rPr>
-          <w:instrText xml:space="preserve"> PAGEREF _Toc519725097 \h </w:instrText>
+          <w:instrText xml:space="preserve"> PAGEREF _Toc519855816 \h </w:instrText>
         </w:r>
         <w:r>
           <w:rPr>
@@ -2793,7 +2793,7 @@
           <w:szCs w:val="22"/>
         </w:rPr>
       </w:pPr>
-      <w:hyperlink w:anchor="_Toc519725098" w:history="1">
+      <w:hyperlink w:anchor="_Toc519855817" w:history="1">
         <w:r>
           <w:rPr>
             <w:rStyle w:val="Hyperlink"/>
@@ -2817,6 +2817,8 @@
           </w:rPr>
           <w:t>Email Notifications</w:t>
         </w:r>
+        <w:bookmarkStart w:id="6" w:name="_GoBack"/>
+        <w:bookmarkEnd w:id="6"/>
         <w:r>
           <w:rPr>
             <w:noProof/>
@@ -2836,7 +2838,7 @@
             <w:noProof/>
             <w:webHidden/>
           </w:rPr>
-          <w:instrText xml:space="preserve"> PAGEREF _Toc519725098 \h </w:instrText>
+          <w:instrText xml:space="preserve"> PAGEREF _Toc519855817 \h </w:instrText>
         </w:r>
         <w:r>
           <w:rPr>
@@ -2877,7 +2879,7 @@
           <w:szCs w:val="22"/>
         </w:rPr>
       </w:pPr>
-      <w:hyperlink w:anchor="_Toc519725099" w:history="1">
+      <w:hyperlink w:anchor="_Toc519855818" w:history="1">
         <w:r>
           <w:rPr>
             <w:rStyle w:val="Hyperlink"/>
@@ -2920,7 +2922,7 @@
             <w:noProof/>
             <w:webHidden/>
           </w:rPr>
-          <w:instrText xml:space="preserve"> PAGEREF _Toc519725099 \h </w:instrText>
+          <w:instrText xml:space="preserve"> PAGEREF _Toc519855818 \h </w:instrText>
         </w:r>
         <w:r>
           <w:rPr>
@@ -2961,7 +2963,7 @@
           <w:szCs w:val="22"/>
         </w:rPr>
       </w:pPr>
-      <w:hyperlink w:anchor="_Toc519725100" w:history="1">
+      <w:hyperlink w:anchor="_Toc519855819" w:history="1">
         <w:r>
           <w:rPr>
             <w:rStyle w:val="Hyperlink"/>
@@ -3004,7 +3006,7 @@
             <w:noProof/>
             <w:webHidden/>
           </w:rPr>
-          <w:instrText xml:space="preserve"> PAGEREF _Toc519725100 \h </w:instrText>
+          <w:instrText xml:space="preserve"> PAGEREF _Toc519855819 \h </w:instrText>
         </w:r>
         <w:r>
           <w:rPr>
@@ -3045,7 +3047,7 @@
           <w:szCs w:val="22"/>
         </w:rPr>
       </w:pPr>
-      <w:hyperlink w:anchor="_Toc519725101" w:history="1">
+      <w:hyperlink w:anchor="_Toc519855820" w:history="1">
         <w:r>
           <w:rPr>
             <w:rStyle w:val="Hyperlink"/>
@@ -3088,7 +3090,7 @@
             <w:noProof/>
             <w:webHidden/>
           </w:rPr>
-          <w:instrText xml:space="preserve"> PAGEREF _Toc519725101 \h </w:instrText>
+          <w:instrText xml:space="preserve"> PAGEREF _Toc519855820 \h </w:instrText>
         </w:r>
         <w:r>
           <w:rPr>
@@ -3128,7 +3130,7 @@
           <w:szCs w:val="22"/>
         </w:rPr>
       </w:pPr>
-      <w:hyperlink w:anchor="_Toc519725102" w:history="1">
+      <w:hyperlink w:anchor="_Toc519855821" w:history="1">
         <w:r>
           <w:rPr>
             <w:rStyle w:val="Hyperlink"/>
@@ -3165,7 +3167,7 @@
           <w:rPr>
             <w:webHidden/>
           </w:rPr>
-          <w:instrText xml:space="preserve"> PAGEREF _Toc519725102 \h </w:instrText>
+          <w:instrText xml:space="preserve"> PAGEREF _Toc519855821 \h </w:instrText>
         </w:r>
         <w:r>
           <w:rPr>
@@ -3201,7 +3203,7 @@
           <w:szCs w:val="22"/>
         </w:rPr>
       </w:pPr>
-      <w:hyperlink w:anchor="_Toc519725103" w:history="1">
+      <w:hyperlink w:anchor="_Toc519855822" w:history="1">
         <w:r>
           <w:rPr>
             <w:rStyle w:val="Hyperlink"/>
@@ -3238,7 +3240,7 @@
           <w:rPr>
             <w:webHidden/>
           </w:rPr>
-          <w:instrText xml:space="preserve"> PAGEREF _Toc519725103 \h </w:instrText>
+          <w:instrText xml:space="preserve"> PAGEREF _Toc519855822 \h </w:instrText>
         </w:r>
         <w:r>
           <w:rPr>
@@ -3255,7 +3257,7 @@
           <w:rPr>
             <w:webHidden/>
           </w:rPr>
-          <w:t>10</w:t>
+          <w:t>11</w:t>
         </w:r>
         <w:r>
           <w:rPr>
@@ -3274,7 +3276,7 @@
           <w:szCs w:val="22"/>
         </w:rPr>
       </w:pPr>
-      <w:hyperlink w:anchor="_Toc519725104" w:history="1">
+      <w:hyperlink w:anchor="_Toc519855823" w:history="1">
         <w:r>
           <w:rPr>
             <w:rStyle w:val="Hyperlink"/>
@@ -3311,7 +3313,7 @@
           <w:rPr>
             <w:webHidden/>
           </w:rPr>
-          <w:instrText xml:space="preserve"> PAGEREF _Toc519725104 \h </w:instrText>
+          <w:instrText xml:space="preserve"> PAGEREF _Toc519855823 \h </w:instrText>
         </w:r>
         <w:r>
           <w:rPr>
@@ -3352,10 +3354,10 @@
         </w:rPr>
         <w:fldChar w:fldCharType="end"/>
       </w:r>
-      <w:bookmarkStart w:id="6" w:name="_Toc223260483"/>
-      <w:bookmarkStart w:id="7" w:name="_Ref227459879"/>
-      <w:bookmarkStart w:id="8" w:name="_Toc523032772"/>
-      <w:bookmarkStart w:id="9" w:name="_Toc523126455"/>
+      <w:bookmarkStart w:id="7" w:name="_Toc223260483"/>
+      <w:bookmarkStart w:id="8" w:name="_Ref227459879"/>
+      <w:bookmarkStart w:id="9" w:name="_Toc523032772"/>
+      <w:bookmarkStart w:id="10" w:name="_Toc523126455"/>
     </w:p>
     <w:p>
       <w:pPr>
@@ -3364,8 +3366,8 @@
           <w:rStyle w:val="Heading1Char"/>
         </w:rPr>
       </w:pPr>
-      <w:bookmarkStart w:id="10" w:name="_Toc360278154"/>
-      <w:bookmarkStart w:id="11" w:name="_Toc519725080"/>
+      <w:bookmarkStart w:id="11" w:name="_Toc360278154"/>
+      <w:bookmarkStart w:id="12" w:name="_Toc519855799"/>
       <w:r>
         <w:rPr>
           <w:rStyle w:val="Heading1Char"/>
@@ -3373,8 +3375,8 @@
         <w:lastRenderedPageBreak/>
         <w:t>Introduction</w:t>
       </w:r>
-      <w:bookmarkEnd w:id="10"/>
       <w:bookmarkEnd w:id="11"/>
+      <w:bookmarkEnd w:id="12"/>
     </w:p>
     <w:p>
       <w:pPr>
@@ -3686,12 +3688,12 @@
       <w:pPr>
         <w:pStyle w:val="Heading1"/>
       </w:pPr>
-      <w:bookmarkStart w:id="12" w:name="_Toc519725081"/>
+      <w:bookmarkStart w:id="13" w:name="_Toc519855800"/>
       <w:r>
         <w:lastRenderedPageBreak/>
         <w:t>Required system version information</w:t>
       </w:r>
-      <w:bookmarkEnd w:id="12"/>
+      <w:bookmarkEnd w:id="13"/>
     </w:p>
     <w:p>
       <w:pPr>
@@ -3861,12 +3863,12 @@
       <w:pPr>
         <w:pStyle w:val="Heading1"/>
       </w:pPr>
-      <w:bookmarkStart w:id="13" w:name="_Toc519725082"/>
+      <w:bookmarkStart w:id="14" w:name="_Toc519855801"/>
       <w:r>
         <w:lastRenderedPageBreak/>
         <w:t>Development directory structure</w:t>
       </w:r>
-      <w:bookmarkEnd w:id="13"/>
+      <w:bookmarkEnd w:id="14"/>
     </w:p>
     <w:p>
       <w:pPr>
@@ -4107,7 +4109,7 @@
       <w:pPr>
         <w:pStyle w:val="Heading2"/>
       </w:pPr>
-      <w:bookmarkStart w:id="14" w:name="_Toc519725083"/>
+      <w:bookmarkStart w:id="15" w:name="_Toc519855802"/>
       <w:r>
         <w:t>Root</w:t>
       </w:r>
@@ -4117,7 +4119,7 @@
       <w:r>
         <w:t>ontents</w:t>
       </w:r>
-      <w:bookmarkEnd w:id="14"/>
+      <w:bookmarkEnd w:id="15"/>
     </w:p>
     <w:p>
       <w:pPr>
@@ -4390,7 +4392,7 @@
       <w:pPr>
         <w:pStyle w:val="Heading2"/>
       </w:pPr>
-      <w:bookmarkStart w:id="15" w:name="_Toc519725084"/>
+      <w:bookmarkStart w:id="16" w:name="_Toc519855803"/>
       <w:r>
         <w:t>Source Code</w:t>
       </w:r>
@@ -4409,7 +4411,7 @@
       <w:r>
         <w:t>ontents</w:t>
       </w:r>
-      <w:bookmarkEnd w:id="15"/>
+      <w:bookmarkEnd w:id="16"/>
     </w:p>
     <w:p>
       <w:pPr>
@@ -4479,14 +4481,14 @@
       <w:pPr>
         <w:pStyle w:val="Heading2"/>
       </w:pPr>
-      <w:bookmarkStart w:id="16" w:name="_Toc519725085"/>
+      <w:bookmarkStart w:id="17" w:name="_Toc519855804"/>
       <w:r>
         <w:t>Resources Directory C</w:t>
       </w:r>
       <w:r>
         <w:t>ontents</w:t>
       </w:r>
-      <w:bookmarkEnd w:id="16"/>
+      <w:bookmarkEnd w:id="17"/>
     </w:p>
     <w:p>
       <w:pPr>
@@ -4584,14 +4586,14 @@
       <w:pPr>
         <w:pStyle w:val="Heading2"/>
       </w:pPr>
-      <w:bookmarkStart w:id="17" w:name="_Toc519725086"/>
+      <w:bookmarkStart w:id="18" w:name="_Toc519855805"/>
       <w:r>
         <w:t>Library Directory C</w:t>
       </w:r>
       <w:r>
         <w:t>ontents</w:t>
       </w:r>
-      <w:bookmarkEnd w:id="17"/>
+      <w:bookmarkEnd w:id="18"/>
     </w:p>
     <w:p>
       <w:pPr>
@@ -4689,7 +4691,7 @@
       <w:pPr>
         <w:pStyle w:val="Heading2"/>
       </w:pPr>
-      <w:bookmarkStart w:id="18" w:name="_Toc519725087"/>
+      <w:bookmarkStart w:id="19" w:name="_Toc519855806"/>
       <w:r>
         <w:t>Log</w:t>
       </w:r>
@@ -4702,7 +4704,7 @@
       <w:r>
         <w:t>ontents</w:t>
       </w:r>
-      <w:bookmarkEnd w:id="18"/>
+      <w:bookmarkEnd w:id="19"/>
     </w:p>
     <w:p>
       <w:pPr>
@@ -4851,12 +4853,12 @@
       <w:pPr>
         <w:pStyle w:val="Heading1"/>
       </w:pPr>
-      <w:bookmarkStart w:id="19" w:name="_Toc519725088"/>
+      <w:bookmarkStart w:id="20" w:name="_Toc519855807"/>
       <w:r>
         <w:lastRenderedPageBreak/>
         <w:t>Methods of deployment file delivery</w:t>
       </w:r>
-      <w:bookmarkEnd w:id="19"/>
+      <w:bookmarkEnd w:id="20"/>
     </w:p>
     <w:p>
       <w:pPr>
@@ -4992,14 +4994,14 @@
       <w:pPr>
         <w:pStyle w:val="Heading2"/>
       </w:pPr>
-      <w:bookmarkStart w:id="20" w:name="_Toc519725089"/>
+      <w:bookmarkStart w:id="21" w:name="_Toc519855808"/>
       <w:r>
         <w:t xml:space="preserve">Development file location in </w:t>
       </w:r>
       <w:r>
         <w:t>GitHub</w:t>
       </w:r>
-      <w:bookmarkEnd w:id="20"/>
+      <w:bookmarkEnd w:id="21"/>
     </w:p>
     <w:p>
       <w:pPr>
@@ -5185,22 +5187,22 @@
       <w:pPr>
         <w:pStyle w:val="Heading1"/>
       </w:pPr>
-      <w:bookmarkStart w:id="21" w:name="_Toc519725090"/>
+      <w:bookmarkStart w:id="22" w:name="_Toc519855809"/>
       <w:r>
         <w:lastRenderedPageBreak/>
         <w:t>Deployment Steps</w:t>
       </w:r>
-      <w:bookmarkEnd w:id="21"/>
+      <w:bookmarkEnd w:id="22"/>
     </w:p>
     <w:p>
       <w:pPr>
         <w:pStyle w:val="Heading2"/>
       </w:pPr>
-      <w:bookmarkStart w:id="22" w:name="_Toc519725091"/>
+      <w:bookmarkStart w:id="23" w:name="_Toc519855810"/>
       <w:r>
         <w:t>Database Deployment</w:t>
       </w:r>
-      <w:bookmarkEnd w:id="22"/>
+      <w:bookmarkEnd w:id="23"/>
     </w:p>
     <w:p>
       <w:pPr>
@@ -5223,15 +5225,13 @@
         </w:rPr>
         <w:t>A DBA should perform the following steps using Oracle database client.</w:t>
       </w:r>
-      <w:bookmarkStart w:id="23" w:name="_GoBack"/>
-      <w:bookmarkEnd w:id="23"/>
     </w:p>
     <w:p>
       <w:pPr>
         <w:pStyle w:val="Heading3"/>
       </w:pPr>
       <w:bookmarkStart w:id="24" w:name="_Toc513621080"/>
-      <w:bookmarkStart w:id="25" w:name="_Toc519725092"/>
+      <w:bookmarkStart w:id="25" w:name="_Toc519855811"/>
       <w:r>
         <w:t>Database Object Pre-requisites</w:t>
       </w:r>
@@ -5554,32 +5554,129 @@
         <w:pStyle w:val="Bodycopy"/>
         <w:ind w:left="360"/>
         <w:rPr>
+          <w:rFonts w:cs="Arial"/>
+          <w:sz w:val="22"/>
+        </w:rPr>
+      </w:pPr>
+      <w:r>
+        <w:rPr>
           <w:rFonts w:ascii="Courier New" w:hAnsi="Courier New" w:cs="Courier New"/>
           <w:sz w:val="18"/>
           <w:szCs w:val="18"/>
         </w:rPr>
-      </w:pPr>
-      <w:r>
+        <w:t>WHRSC_HR_DB_04_grant_permission_model.sql</w:t>
+      </w:r>
+      <w:r>
+        <w:rPr>
+          <w:rFonts w:cs="Arial"/>
+          <w:sz w:val="22"/>
+        </w:rPr>
+        <w:t xml:space="preserve"> </w:t>
+      </w:r>
+    </w:p>
+    <w:p>
+      <w:pPr>
+        <w:pStyle w:val="Bodycopy"/>
+        <w:numPr>
+          <w:ilvl w:val="0"/>
+          <w:numId w:val="66"/>
+        </w:numPr>
+        <w:rPr>
+          <w:rFonts w:cs="Arial"/>
+          <w:sz w:val="22"/>
+        </w:rPr>
+      </w:pPr>
+      <w:r>
+        <w:rPr>
+          <w:rFonts w:cs="Arial"/>
+          <w:sz w:val="22"/>
+        </w:rPr>
+        <w:t>Using the Oracle system user login, execute the following script.</w:t>
+      </w:r>
+    </w:p>
+    <w:p>
+      <w:pPr>
+        <w:pStyle w:val="Bodycopy"/>
+        <w:ind w:left="360"/>
+        <w:rPr>
+          <w:rFonts w:ascii="Courier New" w:eastAsia="Times New Roman" w:hAnsi="Courier New" w:cs="Courier New"/>
+          <w:color w:val="auto"/>
+          <w:sz w:val="18"/>
+          <w:szCs w:val="18"/>
+        </w:rPr>
+      </w:pPr>
+      <w:r>
+        <w:rPr>
+          <w:rFonts w:ascii="Courier New" w:eastAsia="Times New Roman" w:hAnsi="Courier New" w:cs="Courier New"/>
+          <w:color w:val="auto"/>
+          <w:sz w:val="18"/>
+          <w:szCs w:val="18"/>
+        </w:rPr>
+        <w:t>HHS_HR_DB_CAPHR_01_table_grants</w:t>
+      </w:r>
+      <w:r>
+        <w:rPr>
+          <w:rFonts w:ascii="Courier New" w:eastAsia="Times New Roman" w:hAnsi="Courier New" w:cs="Courier New"/>
+          <w:color w:val="auto"/>
+          <w:sz w:val="18"/>
+          <w:szCs w:val="18"/>
+        </w:rPr>
+        <w:t>.sql</w:t>
+      </w:r>
+    </w:p>
+    <w:p>
+      <w:pPr>
+        <w:ind w:left="360"/>
+        <w:rPr>
+          <w:rFonts w:cs="Arial"/>
+          <w:sz w:val="22"/>
+        </w:rPr>
+      </w:pPr>
+      <w:r>
+        <w:rPr>
+          <w:rFonts w:cs="Arial"/>
+          <w:sz w:val="22"/>
+        </w:rPr>
+        <w:t>It will perform the following actions.</w:t>
+      </w:r>
+    </w:p>
+    <w:p>
+      <w:pPr>
+        <w:pStyle w:val="ListParagraph"/>
+        <w:numPr>
+          <w:ilvl w:val="0"/>
+          <w:numId w:val="36"/>
+        </w:numPr>
+        <w:ind w:left="1080"/>
+        <w:rPr>
+          <w:rFonts w:cs="Arial"/>
+          <w:sz w:val="22"/>
+        </w:rPr>
+      </w:pPr>
+      <w:r>
+        <w:rPr>
+          <w:rFonts w:cs="Arial"/>
+          <w:sz w:val="22"/>
+        </w:rPr>
+        <w:t>Execute grants on the source tables for the CapHR interface</w:t>
+      </w:r>
+    </w:p>
+    <w:p>
+      <w:pPr>
+        <w:pStyle w:val="Bodycopy"/>
+        <w:ind w:left="360"/>
         <w:rPr>
           <w:rFonts w:ascii="Courier New" w:hAnsi="Courier New" w:cs="Courier New"/>
           <w:sz w:val="18"/>
           <w:szCs w:val="18"/>
         </w:rPr>
-        <w:t>WHRSC_HR_DB_04_grant_permission_model.sql</w:t>
-      </w:r>
-      <w:r>
-        <w:rPr>
-          <w:rFonts w:cs="Arial"/>
-          <w:sz w:val="22"/>
-        </w:rPr>
-        <w:t xml:space="preserve"> </w:t>
-      </w:r>
+      </w:pPr>
     </w:p>
     <w:p>
       <w:pPr>
         <w:pStyle w:val="Heading3"/>
       </w:pPr>
-      <w:bookmarkStart w:id="26" w:name="_Toc519725093"/>
+      <w:bookmarkStart w:id="26" w:name="_Toc519855812"/>
       <w:r>
         <w:t>Create database package</w:t>
       </w:r>
@@ -5848,7 +5945,7 @@
       <w:pPr>
         <w:pStyle w:val="Heading3"/>
       </w:pPr>
-      <w:bookmarkStart w:id="27" w:name="_Toc519725094"/>
+      <w:bookmarkStart w:id="27" w:name="_Toc519855813"/>
       <w:r>
         <w:t xml:space="preserve">Grant </w:t>
       </w:r>
@@ -6002,6 +6099,7 @@
           <w:rFonts w:cs="Arial"/>
           <w:sz w:val="22"/>
         </w:rPr>
+        <w:lastRenderedPageBreak/>
         <w:t>If there are any errors, run the following query:</w:t>
       </w:r>
     </w:p>
@@ -6068,9 +6166,8 @@
       <w:pPr>
         <w:pStyle w:val="Heading2"/>
       </w:pPr>
-      <w:bookmarkStart w:id="28" w:name="_Toc519725095"/>
-      <w:r>
-        <w:lastRenderedPageBreak/>
+      <w:bookmarkStart w:id="28" w:name="_Toc519855814"/>
+      <w:r>
         <w:t>Configuration</w:t>
       </w:r>
       <w:bookmarkEnd w:id="28"/>
@@ -6157,7 +6254,7 @@
       <w:pPr>
         <w:pStyle w:val="Heading3"/>
       </w:pPr>
-      <w:bookmarkStart w:id="29" w:name="_Toc519725096"/>
+      <w:bookmarkStart w:id="29" w:name="_Toc519855815"/>
       <w:r>
         <w:t>a</w:t>
       </w:r>
@@ -6173,7 +6270,7 @@
       <w:pPr>
         <w:pStyle w:val="Heading4"/>
       </w:pPr>
-      <w:bookmarkStart w:id="30" w:name="_Toc519725097"/>
+      <w:bookmarkStart w:id="30" w:name="_Toc519855816"/>
       <w:r>
         <w:t>Target Database</w:t>
       </w:r>
@@ -6470,7 +6567,7 @@
       <w:pPr>
         <w:pStyle w:val="Heading4"/>
       </w:pPr>
-      <w:bookmarkStart w:id="31" w:name="_Toc519725098"/>
+      <w:bookmarkStart w:id="31" w:name="_Toc519855817"/>
       <w:r>
         <w:t xml:space="preserve">Email </w:t>
       </w:r>
@@ -7109,9 +7206,8 @@
       <w:pPr>
         <w:pStyle w:val="Heading4"/>
       </w:pPr>
-      <w:bookmarkStart w:id="32" w:name="_Toc519725099"/>
-      <w:r>
-        <w:lastRenderedPageBreak/>
+      <w:bookmarkStart w:id="32" w:name="_Toc519855818"/>
+      <w:r>
         <w:t>Log Properties</w:t>
       </w:r>
       <w:bookmarkEnd w:id="32"/>
@@ -7494,7 +7590,7 @@
       <w:pPr>
         <w:pStyle w:val="Heading4"/>
       </w:pPr>
-      <w:bookmarkStart w:id="33" w:name="_Toc519725100"/>
+      <w:bookmarkStart w:id="33" w:name="_Toc519855819"/>
       <w:r>
         <w:t xml:space="preserve">Control </w:t>
       </w:r>
@@ -7741,7 +7837,7 @@
       <w:pPr>
         <w:pStyle w:val="Heading4"/>
       </w:pPr>
-      <w:bookmarkStart w:id="34" w:name="_Toc519725101"/>
+      <w:bookmarkStart w:id="34" w:name="_Toc519855820"/>
       <w:r>
         <w:t>PL/SQL Stored Function Properties</w:t>
       </w:r>
@@ -8020,7 +8116,7 @@
       <w:pPr>
         <w:pStyle w:val="Heading2"/>
       </w:pPr>
-      <w:bookmarkStart w:id="35" w:name="_Toc519725102"/>
+      <w:bookmarkStart w:id="35" w:name="_Toc519855821"/>
       <w:r>
         <w:t>Build the Source Code</w:t>
       </w:r>
@@ -8375,8 +8471,9 @@
       <w:pPr>
         <w:pStyle w:val="Heading2"/>
       </w:pPr>
-      <w:bookmarkStart w:id="36" w:name="_Toc519725103"/>
-      <w:r>
+      <w:bookmarkStart w:id="36" w:name="_Toc519855822"/>
+      <w:r>
+        <w:lastRenderedPageBreak/>
         <w:t>Deployment on Sever</w:t>
       </w:r>
       <w:bookmarkEnd w:id="36"/>
@@ -8546,7 +8643,6 @@
           <w:rFonts w:cs="Arial"/>
           <w:sz w:val="22"/>
         </w:rPr>
-        <w:lastRenderedPageBreak/>
         <w:t>Copy the module JAR file, configuration files and shell script</w:t>
       </w:r>
     </w:p>
@@ -8788,7 +8884,7 @@
       <w:pPr>
         <w:pStyle w:val="Heading2"/>
       </w:pPr>
-      <w:bookmarkStart w:id="37" w:name="_Toc519725104"/>
+      <w:bookmarkStart w:id="37" w:name="_Toc519855823"/>
       <w:r>
         <w:t>Setting up the Cron</w:t>
       </w:r>
@@ -9354,10 +9450,10 @@
         </w:sectPr>
       </w:pPr>
     </w:p>
-    <w:bookmarkEnd w:id="6"/>
     <w:bookmarkEnd w:id="7"/>
     <w:bookmarkEnd w:id="8"/>
     <w:bookmarkEnd w:id="9"/>
+    <w:bookmarkEnd w:id="10"/>
     <w:p>
       <w:pPr>
         <w:pStyle w:val="CopyrightDeloitteBold"/>
@@ -9506,7 +9602,7 @@
                         </a:ln>
                         <a:extLst>
                           <a:ext uri="{91240B29-F687-4f45-9708-019B960494DF}">
-                            <a14:hiddenLine xmlns="" xmlns:mo="http://schemas.microsoft.com/office/mac/office/2008/main" xmlns:mv="urn:schemas-microsoft-com:mac:vml" xmlns:o="urn:schemas-microsoft-com:office:office" xmlns:v="urn:schemas-microsoft-com:vml" xmlns:w10="urn:schemas-microsoft-com:office:word" xmlns:w="http://schemas.openxmlformats.org/wordprocessingml/2006/main" xmlns:a14="http://schemas.microsoft.com/office/drawing/2010/main" w="9525">
+                            <a14:hiddenLine xmlns:a14="http://schemas.microsoft.com/office/drawing/2010/main" xmlns:w="http://schemas.openxmlformats.org/wordprocessingml/2006/main" xmlns:w10="urn:schemas-microsoft-com:office:word" xmlns:v="urn:schemas-microsoft-com:vml" xmlns:o="urn:schemas-microsoft-com:office:office" xmlns:mv="urn:schemas-microsoft-com:mac:vml" xmlns:mo="http://schemas.microsoft.com/office/mac/office/2008/main" xmlns="" w="9525">
                               <a:solidFill>
                                 <a:srgbClr val="000000"/>
                               </a:solidFill>
@@ -9800,7 +9896,7 @@
               <w:rFonts w:cs="Arial"/>
               <w:noProof/>
             </w:rPr>
-            <w:t>3</w:t>
+            <w:t>9</w:t>
           </w:r>
           <w:r>
             <w:rPr>
@@ -9968,15 +10064,29 @@
               </w14:shadow>
             </w:rPr>
           </w:pPr>
-          <w:fldSimple w:instr=" STYLEREF  &quot;Document name&quot;  \* MERGEFORMAT ">
-            <w:r>
-              <w:rPr>
-                <w:bCs/>
-                <w:noProof/>
-              </w:rPr>
-              <w:t>Deployment</w:t>
-            </w:r>
-          </w:fldSimple>
+          <w:r>
+            <w:fldChar w:fldCharType="begin"/>
+          </w:r>
+          <w:r>
+            <w:instrText xml:space="preserve"> STYLEREF  "Document name"  \* MERGEFORMAT </w:instrText>
+          </w:r>
+          <w:r>
+            <w:fldChar w:fldCharType="separate"/>
+          </w:r>
+          <w:r>
+            <w:rPr>
+              <w:bCs/>
+              <w:noProof/>
+            </w:rPr>
+            <w:t>Deployment</w:t>
+          </w:r>
+          <w:r>
+            <w:rPr>
+              <w:bCs/>
+              <w:noProof/>
+            </w:rPr>
+            <w:fldChar w:fldCharType="end"/>
+          </w:r>
           <w:r>
             <w:rPr>
               <w:b w:val="0"/>
@@ -10212,14 +10322,27 @@
               <w:b w:val="0"/>
             </w:rPr>
           </w:pPr>
-          <w:fldSimple w:instr=" STYLEREF  &quot;Document Identification&quot;  \* MERGEFORMAT ">
-            <w:r>
-              <w:rPr>
-                <w:noProof/>
-              </w:rPr>
-              <w:t>HHS HR BizFlow CapHR Interface Deployment Guide.docx</w:t>
-            </w:r>
-          </w:fldSimple>
+          <w:r>
+            <w:fldChar w:fldCharType="begin"/>
+          </w:r>
+          <w:r>
+            <w:instrText xml:space="preserve"> STYLEREF  "Document Identification"  \* MERGEFORMAT </w:instrText>
+          </w:r>
+          <w:r>
+            <w:fldChar w:fldCharType="separate"/>
+          </w:r>
+          <w:r>
+            <w:rPr>
+              <w:noProof/>
+            </w:rPr>
+            <w:t>HHS HR BizFlow CapHR Interface Deployment Guide.docx</w:t>
+          </w:r>
+          <w:r>
+            <w:rPr>
+              <w:noProof/>
+            </w:rPr>
+            <w:fldChar w:fldCharType="end"/>
+          </w:r>
         </w:p>
       </w:tc>
     </w:tr>
@@ -14253,7 +14376,7 @@
         <w:rFonts w:ascii="Symbol" w:hAnsi="Symbol" w:hint="default"/>
       </w:rPr>
     </w:lvl>
-    <w:lvl w:ilvl="1" w:tplc="04090003" w:tentative="1">
+    <w:lvl w:ilvl="1" w:tplc="04090003">
       <w:start w:val="1"/>
       <w:numFmt w:val="bullet"/>
       <w:lvlText w:val="o"/>
@@ -16807,7 +16930,6 @@
   <w:style w:type="character" w:default="1" w:styleId="DefaultParagraphFont">
     <w:name w:val="Default Paragraph Font"/>
     <w:uiPriority w:val="1"/>
-    <w:semiHidden/>
     <w:unhideWhenUsed/>
   </w:style>
   <w:style w:type="table" w:default="1" w:styleId="TableNormal">
@@ -21593,6 +21715,15 @@
 </file>
 
 <file path=customXml/item1.xml><?xml version="1.0" encoding="utf-8"?>
+<?mso-contentType ?>
+<FormTemplates xmlns="http://schemas.microsoft.com/sharepoint/v3/contenttype/forms">
+  <Display>DocumentLibraryForm</Display>
+  <Edit>DocumentLibraryForm</Edit>
+  <New>DocumentLibraryForm</New>
+</FormTemplates>
+</file>
+
+<file path=customXml/item2.xml><?xml version="1.0" encoding="utf-8"?>
 <p:properties xmlns:p="http://schemas.microsoft.com/office/2006/metadata/properties" xmlns:xsi="http://www.w3.org/2001/XMLSchema-instance" xmlns:pc="http://schemas.microsoft.com/office/infopath/2007/PartnerControls">
   <documentManagement>
     <DescriptionHTML xmlns="http://schemas.microsoft.com/sharepoint/v3" xsi:nil="true"/>
@@ -21732,15 +21863,6 @@
     <ContentDate xmlns="513ae4d5-443f-4bc1-9f25-8f68dc5aa0c0">2013-08-12T23:00:00+00:00</ContentDate>
   </documentManagement>
 </p:properties>
-</file>
-
-<file path=customXml/item2.xml><?xml version="1.0" encoding="utf-8"?>
-<?mso-contentType ?>
-<FormTemplates xmlns="http://schemas.microsoft.com/sharepoint/v3/contenttype/forms">
-  <Display>DocumentLibraryForm</Display>
-  <Edit>DocumentLibraryForm</Edit>
-  <New>DocumentLibraryForm</New>
-</FormTemplates>
 </file>
 
 <file path=customXml/item3.xml><?xml version="1.0" encoding="utf-8"?>
@@ -22182,6 +22304,14 @@
 </file>
 
 <file path=customXml/itemProps1.xml><?xml version="1.0" encoding="utf-8"?>
+<ds:datastoreItem xmlns:ds="http://schemas.openxmlformats.org/officeDocument/2006/customXml" ds:itemID="{D3FD60F2-AFA0-4E52-A6C5-32672F3CFB68}">
+  <ds:schemaRefs>
+    <ds:schemaRef ds:uri="http://schemas.microsoft.com/sharepoint/v3/contenttype/forms"/>
+  </ds:schemaRefs>
+</ds:datastoreItem>
+</file>
+
+<file path=customXml/itemProps2.xml><?xml version="1.0" encoding="utf-8"?>
 <ds:datastoreItem xmlns:ds="http://schemas.openxmlformats.org/officeDocument/2006/customXml" ds:itemID="{58CBA968-8525-44F3-8E13-D8156E3BFCCD}">
   <ds:schemaRefs>
     <ds:schemaRef ds:uri="http://schemas.microsoft.com/office/2006/metadata/properties"/>
@@ -22199,14 +22329,6 @@
     <ds:schemaRef ds:uri="546D9DE3-080E-4EC6-B7DD-508C11F603C7"/>
     <ds:schemaRef ds:uri="994E32D3-2E21-4611-87E1-D68FC0813440"/>
     <ds:schemaRef ds:uri="3A0186DE-B11E-4A29-9C82-428D45BCA71F"/>
-  </ds:schemaRefs>
-</ds:datastoreItem>
-</file>
-
-<file path=customXml/itemProps2.xml><?xml version="1.0" encoding="utf-8"?>
-<ds:datastoreItem xmlns:ds="http://schemas.openxmlformats.org/officeDocument/2006/customXml" ds:itemID="{D3FD60F2-AFA0-4E52-A6C5-32672F3CFB68}">
-  <ds:schemaRefs>
-    <ds:schemaRef ds:uri="http://schemas.microsoft.com/sharepoint/v3/contenttype/forms"/>
   </ds:schemaRefs>
 </ds:datastoreItem>
 </file>
@@ -22242,7 +22364,7 @@
 </file>
 
 <file path=customXml/itemProps4.xml><?xml version="1.0" encoding="utf-8"?>
-<ds:datastoreItem xmlns:ds="http://schemas.openxmlformats.org/officeDocument/2006/customXml" ds:itemID="{6118505D-F9A3-4712-99F8-F31B73DADC16}">
+<ds:datastoreItem xmlns:ds="http://schemas.openxmlformats.org/officeDocument/2006/customXml" ds:itemID="{8CEE0387-1BC5-435D-BCB5-91E9D8EA481E}">
   <ds:schemaRefs>
     <ds:schemaRef ds:uri="http://schemas.openxmlformats.org/officeDocument/2006/bibliography"/>
   </ds:schemaRefs>

</xml_diff>

<commit_message>
Added instructions to run grants on CapHR source tables in global schema
</commit_message>
<xml_diff>
--- a/doc/HHS WHRSC HR BizFlow CapHR Interface Deployment Guide.docx
+++ b/doc/HHS WHRSC HR BizFlow CapHR Interface Deployment Guide.docx
@@ -1360,7 +1360,7 @@
         </w:rPr>
         <w:fldChar w:fldCharType="separate"/>
       </w:r>
-      <w:hyperlink w:anchor="_Toc519725080" w:history="1">
+      <w:hyperlink w:anchor="_Toc519855799" w:history="1">
         <w:r>
           <w:rPr>
             <w:rStyle w:val="Hyperlink"/>
@@ -1404,7 +1404,7 @@
             <w:noProof/>
             <w:webHidden/>
           </w:rPr>
-          <w:instrText xml:space="preserve"> PAGEREF _Toc519725080 \h </w:instrText>
+          <w:instrText xml:space="preserve"> PAGEREF _Toc519855799 \h </w:instrText>
         </w:r>
         <w:r>
           <w:rPr>
@@ -1446,7 +1446,7 @@
           <w:szCs w:val="22"/>
         </w:rPr>
       </w:pPr>
-      <w:hyperlink w:anchor="_Toc519725081" w:history="1">
+      <w:hyperlink w:anchor="_Toc519855800" w:history="1">
         <w:r>
           <w:rPr>
             <w:rStyle w:val="Hyperlink"/>
@@ -1490,7 +1490,7 @@
             <w:noProof/>
             <w:webHidden/>
           </w:rPr>
-          <w:instrText xml:space="preserve"> PAGEREF _Toc519725081 \h </w:instrText>
+          <w:instrText xml:space="preserve"> PAGEREF _Toc519855800 \h </w:instrText>
         </w:r>
         <w:r>
           <w:rPr>
@@ -1532,7 +1532,7 @@
           <w:szCs w:val="22"/>
         </w:rPr>
       </w:pPr>
-      <w:hyperlink w:anchor="_Toc519725082" w:history="1">
+      <w:hyperlink w:anchor="_Toc519855801" w:history="1">
         <w:r>
           <w:rPr>
             <w:rStyle w:val="Hyperlink"/>
@@ -1576,7 +1576,7 @@
             <w:noProof/>
             <w:webHidden/>
           </w:rPr>
-          <w:instrText xml:space="preserve"> PAGEREF _Toc519725082 \h </w:instrText>
+          <w:instrText xml:space="preserve"> PAGEREF _Toc519855801 \h </w:instrText>
         </w:r>
         <w:r>
           <w:rPr>
@@ -1616,7 +1616,7 @@
           <w:szCs w:val="22"/>
         </w:rPr>
       </w:pPr>
-      <w:hyperlink w:anchor="_Toc519725083" w:history="1">
+      <w:hyperlink w:anchor="_Toc519855802" w:history="1">
         <w:r>
           <w:rPr>
             <w:rStyle w:val="Hyperlink"/>
@@ -1653,7 +1653,7 @@
           <w:rPr>
             <w:webHidden/>
           </w:rPr>
-          <w:instrText xml:space="preserve"> PAGEREF _Toc519725083 \h </w:instrText>
+          <w:instrText xml:space="preserve"> PAGEREF _Toc519855802 \h </w:instrText>
         </w:r>
         <w:r>
           <w:rPr>
@@ -1689,7 +1689,7 @@
           <w:szCs w:val="22"/>
         </w:rPr>
       </w:pPr>
-      <w:hyperlink w:anchor="_Toc519725084" w:history="1">
+      <w:hyperlink w:anchor="_Toc519855803" w:history="1">
         <w:r>
           <w:rPr>
             <w:rStyle w:val="Hyperlink"/>
@@ -1726,7 +1726,7 @@
           <w:rPr>
             <w:webHidden/>
           </w:rPr>
-          <w:instrText xml:space="preserve"> PAGEREF _Toc519725084 \h </w:instrText>
+          <w:instrText xml:space="preserve"> PAGEREF _Toc519855803 \h </w:instrText>
         </w:r>
         <w:r>
           <w:rPr>
@@ -1762,7 +1762,7 @@
           <w:szCs w:val="22"/>
         </w:rPr>
       </w:pPr>
-      <w:hyperlink w:anchor="_Toc519725085" w:history="1">
+      <w:hyperlink w:anchor="_Toc519855804" w:history="1">
         <w:r>
           <w:rPr>
             <w:rStyle w:val="Hyperlink"/>
@@ -1799,7 +1799,7 @@
           <w:rPr>
             <w:webHidden/>
           </w:rPr>
-          <w:instrText xml:space="preserve"> PAGEREF _Toc519725085 \h </w:instrText>
+          <w:instrText xml:space="preserve"> PAGEREF _Toc519855804 \h </w:instrText>
         </w:r>
         <w:r>
           <w:rPr>
@@ -1835,7 +1835,7 @@
           <w:szCs w:val="22"/>
         </w:rPr>
       </w:pPr>
-      <w:hyperlink w:anchor="_Toc519725086" w:history="1">
+      <w:hyperlink w:anchor="_Toc519855805" w:history="1">
         <w:r>
           <w:rPr>
             <w:rStyle w:val="Hyperlink"/>
@@ -1872,7 +1872,7 @@
           <w:rPr>
             <w:webHidden/>
           </w:rPr>
-          <w:instrText xml:space="preserve"> PAGEREF _Toc519725086 \h </w:instrText>
+          <w:instrText xml:space="preserve"> PAGEREF _Toc519855805 \h </w:instrText>
         </w:r>
         <w:r>
           <w:rPr>
@@ -1908,7 +1908,7 @@
           <w:szCs w:val="22"/>
         </w:rPr>
       </w:pPr>
-      <w:hyperlink w:anchor="_Toc519725087" w:history="1">
+      <w:hyperlink w:anchor="_Toc519855806" w:history="1">
         <w:r>
           <w:rPr>
             <w:rStyle w:val="Hyperlink"/>
@@ -1945,7 +1945,7 @@
           <w:rPr>
             <w:webHidden/>
           </w:rPr>
-          <w:instrText xml:space="preserve"> PAGEREF _Toc519725087 \h </w:instrText>
+          <w:instrText xml:space="preserve"> PAGEREF _Toc519855806 \h </w:instrText>
         </w:r>
         <w:r>
           <w:rPr>
@@ -1983,7 +1983,7 @@
           <w:szCs w:val="22"/>
         </w:rPr>
       </w:pPr>
-      <w:hyperlink w:anchor="_Toc519725088" w:history="1">
+      <w:hyperlink w:anchor="_Toc519855807" w:history="1">
         <w:r>
           <w:rPr>
             <w:rStyle w:val="Hyperlink"/>
@@ -2027,7 +2027,7 @@
             <w:noProof/>
             <w:webHidden/>
           </w:rPr>
-          <w:instrText xml:space="preserve"> PAGEREF _Toc519725088 \h </w:instrText>
+          <w:instrText xml:space="preserve"> PAGEREF _Toc519855807 \h </w:instrText>
         </w:r>
         <w:r>
           <w:rPr>
@@ -2067,7 +2067,7 @@
           <w:szCs w:val="22"/>
         </w:rPr>
       </w:pPr>
-      <w:hyperlink w:anchor="_Toc519725089" w:history="1">
+      <w:hyperlink w:anchor="_Toc519855808" w:history="1">
         <w:r>
           <w:rPr>
             <w:rStyle w:val="Hyperlink"/>
@@ -2104,7 +2104,7 @@
           <w:rPr>
             <w:webHidden/>
           </w:rPr>
-          <w:instrText xml:space="preserve"> PAGEREF _Toc519725089 \h </w:instrText>
+          <w:instrText xml:space="preserve"> PAGEREF _Toc519855808 \h </w:instrText>
         </w:r>
         <w:r>
           <w:rPr>
@@ -2142,7 +2142,7 @@
           <w:szCs w:val="22"/>
         </w:rPr>
       </w:pPr>
-      <w:hyperlink w:anchor="_Toc519725090" w:history="1">
+      <w:hyperlink w:anchor="_Toc519855809" w:history="1">
         <w:r>
           <w:rPr>
             <w:rStyle w:val="Hyperlink"/>
@@ -2186,7 +2186,7 @@
             <w:noProof/>
             <w:webHidden/>
           </w:rPr>
-          <w:instrText xml:space="preserve"> PAGEREF _Toc519725090 \h </w:instrText>
+          <w:instrText xml:space="preserve"> PAGEREF _Toc519855809 \h </w:instrText>
         </w:r>
         <w:r>
           <w:rPr>
@@ -2226,7 +2226,7 @@
           <w:szCs w:val="22"/>
         </w:rPr>
       </w:pPr>
-      <w:hyperlink w:anchor="_Toc519725091" w:history="1">
+      <w:hyperlink w:anchor="_Toc519855810" w:history="1">
         <w:r>
           <w:rPr>
             <w:rStyle w:val="Hyperlink"/>
@@ -2263,7 +2263,7 @@
           <w:rPr>
             <w:webHidden/>
           </w:rPr>
-          <w:instrText xml:space="preserve"> PAGEREF _Toc519725091 \h </w:instrText>
+          <w:instrText xml:space="preserve"> PAGEREF _Toc519855810 \h </w:instrText>
         </w:r>
         <w:r>
           <w:rPr>
@@ -2300,7 +2300,7 @@
           <w:szCs w:val="22"/>
         </w:rPr>
       </w:pPr>
-      <w:hyperlink w:anchor="_Toc519725092" w:history="1">
+      <w:hyperlink w:anchor="_Toc519855811" w:history="1">
         <w:r>
           <w:rPr>
             <w:rStyle w:val="Hyperlink"/>
@@ -2343,7 +2343,7 @@
             <w:noProof/>
             <w:webHidden/>
           </w:rPr>
-          <w:instrText xml:space="preserve"> PAGEREF _Toc519725092 \h </w:instrText>
+          <w:instrText xml:space="preserve"> PAGEREF _Toc519855811 \h </w:instrText>
         </w:r>
         <w:r>
           <w:rPr>
@@ -2384,7 +2384,7 @@
           <w:szCs w:val="22"/>
         </w:rPr>
       </w:pPr>
-      <w:hyperlink w:anchor="_Toc519725093" w:history="1">
+      <w:hyperlink w:anchor="_Toc519855812" w:history="1">
         <w:r>
           <w:rPr>
             <w:rStyle w:val="Hyperlink"/>
@@ -2427,7 +2427,7 @@
             <w:noProof/>
             <w:webHidden/>
           </w:rPr>
-          <w:instrText xml:space="preserve"> PAGEREF _Toc519725093 \h </w:instrText>
+          <w:instrText xml:space="preserve"> PAGEREF _Toc519855812 \h </w:instrText>
         </w:r>
         <w:r>
           <w:rPr>
@@ -2468,7 +2468,7 @@
           <w:szCs w:val="22"/>
         </w:rPr>
       </w:pPr>
-      <w:hyperlink w:anchor="_Toc519725094" w:history="1">
+      <w:hyperlink w:anchor="_Toc519855813" w:history="1">
         <w:r>
           <w:rPr>
             <w:rStyle w:val="Hyperlink"/>
@@ -2511,7 +2511,7 @@
             <w:noProof/>
             <w:webHidden/>
           </w:rPr>
-          <w:instrText xml:space="preserve"> PAGEREF _Toc519725094 \h </w:instrText>
+          <w:instrText xml:space="preserve"> PAGEREF _Toc519855813 \h </w:instrText>
         </w:r>
         <w:r>
           <w:rPr>
@@ -2551,7 +2551,7 @@
           <w:szCs w:val="22"/>
         </w:rPr>
       </w:pPr>
-      <w:hyperlink w:anchor="_Toc519725095" w:history="1">
+      <w:hyperlink w:anchor="_Toc519855814" w:history="1">
         <w:r>
           <w:rPr>
             <w:rStyle w:val="Hyperlink"/>
@@ -2588,7 +2588,7 @@
           <w:rPr>
             <w:webHidden/>
           </w:rPr>
-          <w:instrText xml:space="preserve"> PAGEREF _Toc519725095 \h </w:instrText>
+          <w:instrText xml:space="preserve"> PAGEREF _Toc519855814 \h </w:instrText>
         </w:r>
         <w:r>
           <w:rPr>
@@ -2625,7 +2625,7 @@
           <w:szCs w:val="22"/>
         </w:rPr>
       </w:pPr>
-      <w:hyperlink w:anchor="_Toc519725096" w:history="1">
+      <w:hyperlink w:anchor="_Toc519855815" w:history="1">
         <w:r>
           <w:rPr>
             <w:rStyle w:val="Hyperlink"/>
@@ -2668,7 +2668,7 @@
             <w:noProof/>
             <w:webHidden/>
           </w:rPr>
-          <w:instrText xml:space="preserve"> PAGEREF _Toc519725096 \h </w:instrText>
+          <w:instrText xml:space="preserve"> PAGEREF _Toc519855815 \h </w:instrText>
         </w:r>
         <w:r>
           <w:rPr>
@@ -2709,7 +2709,7 @@
           <w:szCs w:val="22"/>
         </w:rPr>
       </w:pPr>
-      <w:hyperlink w:anchor="_Toc519725097" w:history="1">
+      <w:hyperlink w:anchor="_Toc519855816" w:history="1">
         <w:r>
           <w:rPr>
             <w:rStyle w:val="Hyperlink"/>
@@ -2752,7 +2752,7 @@
             <w:noProof/>
             <w:webHidden/>
           </w:rPr>
-          <w:instrText xml:space="preserve"> PAGEREF _Toc519725097 \h </w:instrText>
+          <w:instrText xml:space="preserve"> PAGEREF _Toc519855816 \h </w:instrText>
         </w:r>
         <w:r>
           <w:rPr>
@@ -2793,7 +2793,7 @@
           <w:szCs w:val="22"/>
         </w:rPr>
       </w:pPr>
-      <w:hyperlink w:anchor="_Toc519725098" w:history="1">
+      <w:hyperlink w:anchor="_Toc519855817" w:history="1">
         <w:r>
           <w:rPr>
             <w:rStyle w:val="Hyperlink"/>
@@ -2817,6 +2817,8 @@
           </w:rPr>
           <w:t>Email Notifications</w:t>
         </w:r>
+        <w:bookmarkStart w:id="6" w:name="_GoBack"/>
+        <w:bookmarkEnd w:id="6"/>
         <w:r>
           <w:rPr>
             <w:noProof/>
@@ -2836,7 +2838,7 @@
             <w:noProof/>
             <w:webHidden/>
           </w:rPr>
-          <w:instrText xml:space="preserve"> PAGEREF _Toc519725098 \h </w:instrText>
+          <w:instrText xml:space="preserve"> PAGEREF _Toc519855817 \h </w:instrText>
         </w:r>
         <w:r>
           <w:rPr>
@@ -2877,7 +2879,7 @@
           <w:szCs w:val="22"/>
         </w:rPr>
       </w:pPr>
-      <w:hyperlink w:anchor="_Toc519725099" w:history="1">
+      <w:hyperlink w:anchor="_Toc519855818" w:history="1">
         <w:r>
           <w:rPr>
             <w:rStyle w:val="Hyperlink"/>
@@ -2920,7 +2922,7 @@
             <w:noProof/>
             <w:webHidden/>
           </w:rPr>
-          <w:instrText xml:space="preserve"> PAGEREF _Toc519725099 \h </w:instrText>
+          <w:instrText xml:space="preserve"> PAGEREF _Toc519855818 \h </w:instrText>
         </w:r>
         <w:r>
           <w:rPr>
@@ -2961,7 +2963,7 @@
           <w:szCs w:val="22"/>
         </w:rPr>
       </w:pPr>
-      <w:hyperlink w:anchor="_Toc519725100" w:history="1">
+      <w:hyperlink w:anchor="_Toc519855819" w:history="1">
         <w:r>
           <w:rPr>
             <w:rStyle w:val="Hyperlink"/>
@@ -3004,7 +3006,7 @@
             <w:noProof/>
             <w:webHidden/>
           </w:rPr>
-          <w:instrText xml:space="preserve"> PAGEREF _Toc519725100 \h </w:instrText>
+          <w:instrText xml:space="preserve"> PAGEREF _Toc519855819 \h </w:instrText>
         </w:r>
         <w:r>
           <w:rPr>
@@ -3045,7 +3047,7 @@
           <w:szCs w:val="22"/>
         </w:rPr>
       </w:pPr>
-      <w:hyperlink w:anchor="_Toc519725101" w:history="1">
+      <w:hyperlink w:anchor="_Toc519855820" w:history="1">
         <w:r>
           <w:rPr>
             <w:rStyle w:val="Hyperlink"/>
@@ -3088,7 +3090,7 @@
             <w:noProof/>
             <w:webHidden/>
           </w:rPr>
-          <w:instrText xml:space="preserve"> PAGEREF _Toc519725101 \h </w:instrText>
+          <w:instrText xml:space="preserve"> PAGEREF _Toc519855820 \h </w:instrText>
         </w:r>
         <w:r>
           <w:rPr>
@@ -3128,7 +3130,7 @@
           <w:szCs w:val="22"/>
         </w:rPr>
       </w:pPr>
-      <w:hyperlink w:anchor="_Toc519725102" w:history="1">
+      <w:hyperlink w:anchor="_Toc519855821" w:history="1">
         <w:r>
           <w:rPr>
             <w:rStyle w:val="Hyperlink"/>
@@ -3165,7 +3167,7 @@
           <w:rPr>
             <w:webHidden/>
           </w:rPr>
-          <w:instrText xml:space="preserve"> PAGEREF _Toc519725102 \h </w:instrText>
+          <w:instrText xml:space="preserve"> PAGEREF _Toc519855821 \h </w:instrText>
         </w:r>
         <w:r>
           <w:rPr>
@@ -3201,7 +3203,7 @@
           <w:szCs w:val="22"/>
         </w:rPr>
       </w:pPr>
-      <w:hyperlink w:anchor="_Toc519725103" w:history="1">
+      <w:hyperlink w:anchor="_Toc519855822" w:history="1">
         <w:r>
           <w:rPr>
             <w:rStyle w:val="Hyperlink"/>
@@ -3238,7 +3240,7 @@
           <w:rPr>
             <w:webHidden/>
           </w:rPr>
-          <w:instrText xml:space="preserve"> PAGEREF _Toc519725103 \h </w:instrText>
+          <w:instrText xml:space="preserve"> PAGEREF _Toc519855822 \h </w:instrText>
         </w:r>
         <w:r>
           <w:rPr>
@@ -3255,7 +3257,7 @@
           <w:rPr>
             <w:webHidden/>
           </w:rPr>
-          <w:t>10</w:t>
+          <w:t>11</w:t>
         </w:r>
         <w:r>
           <w:rPr>
@@ -3274,7 +3276,7 @@
           <w:szCs w:val="22"/>
         </w:rPr>
       </w:pPr>
-      <w:hyperlink w:anchor="_Toc519725104" w:history="1">
+      <w:hyperlink w:anchor="_Toc519855823" w:history="1">
         <w:r>
           <w:rPr>
             <w:rStyle w:val="Hyperlink"/>
@@ -3311,7 +3313,7 @@
           <w:rPr>
             <w:webHidden/>
           </w:rPr>
-          <w:instrText xml:space="preserve"> PAGEREF _Toc519725104 \h </w:instrText>
+          <w:instrText xml:space="preserve"> PAGEREF _Toc519855823 \h </w:instrText>
         </w:r>
         <w:r>
           <w:rPr>
@@ -3352,10 +3354,10 @@
         </w:rPr>
         <w:fldChar w:fldCharType="end"/>
       </w:r>
-      <w:bookmarkStart w:id="6" w:name="_Toc223260483"/>
-      <w:bookmarkStart w:id="7" w:name="_Ref227459879"/>
-      <w:bookmarkStart w:id="8" w:name="_Toc523032772"/>
-      <w:bookmarkStart w:id="9" w:name="_Toc523126455"/>
+      <w:bookmarkStart w:id="7" w:name="_Toc223260483"/>
+      <w:bookmarkStart w:id="8" w:name="_Ref227459879"/>
+      <w:bookmarkStart w:id="9" w:name="_Toc523032772"/>
+      <w:bookmarkStart w:id="10" w:name="_Toc523126455"/>
     </w:p>
     <w:p>
       <w:pPr>
@@ -3364,8 +3366,8 @@
           <w:rStyle w:val="Heading1Char"/>
         </w:rPr>
       </w:pPr>
-      <w:bookmarkStart w:id="10" w:name="_Toc360278154"/>
-      <w:bookmarkStart w:id="11" w:name="_Toc519725080"/>
+      <w:bookmarkStart w:id="11" w:name="_Toc360278154"/>
+      <w:bookmarkStart w:id="12" w:name="_Toc519855799"/>
       <w:r>
         <w:rPr>
           <w:rStyle w:val="Heading1Char"/>
@@ -3373,8 +3375,8 @@
         <w:lastRenderedPageBreak/>
         <w:t>Introduction</w:t>
       </w:r>
-      <w:bookmarkEnd w:id="10"/>
       <w:bookmarkEnd w:id="11"/>
+      <w:bookmarkEnd w:id="12"/>
     </w:p>
     <w:p>
       <w:pPr>
@@ -3686,12 +3688,12 @@
       <w:pPr>
         <w:pStyle w:val="Heading1"/>
       </w:pPr>
-      <w:bookmarkStart w:id="12" w:name="_Toc519725081"/>
+      <w:bookmarkStart w:id="13" w:name="_Toc519855800"/>
       <w:r>
         <w:lastRenderedPageBreak/>
         <w:t>Required system version information</w:t>
       </w:r>
-      <w:bookmarkEnd w:id="12"/>
+      <w:bookmarkEnd w:id="13"/>
     </w:p>
     <w:p>
       <w:pPr>
@@ -3861,12 +3863,12 @@
       <w:pPr>
         <w:pStyle w:val="Heading1"/>
       </w:pPr>
-      <w:bookmarkStart w:id="13" w:name="_Toc519725082"/>
+      <w:bookmarkStart w:id="14" w:name="_Toc519855801"/>
       <w:r>
         <w:lastRenderedPageBreak/>
         <w:t>Development directory structure</w:t>
       </w:r>
-      <w:bookmarkEnd w:id="13"/>
+      <w:bookmarkEnd w:id="14"/>
     </w:p>
     <w:p>
       <w:pPr>
@@ -4107,7 +4109,7 @@
       <w:pPr>
         <w:pStyle w:val="Heading2"/>
       </w:pPr>
-      <w:bookmarkStart w:id="14" w:name="_Toc519725083"/>
+      <w:bookmarkStart w:id="15" w:name="_Toc519855802"/>
       <w:r>
         <w:t>Root</w:t>
       </w:r>
@@ -4117,7 +4119,7 @@
       <w:r>
         <w:t>ontents</w:t>
       </w:r>
-      <w:bookmarkEnd w:id="14"/>
+      <w:bookmarkEnd w:id="15"/>
     </w:p>
     <w:p>
       <w:pPr>
@@ -4390,7 +4392,7 @@
       <w:pPr>
         <w:pStyle w:val="Heading2"/>
       </w:pPr>
-      <w:bookmarkStart w:id="15" w:name="_Toc519725084"/>
+      <w:bookmarkStart w:id="16" w:name="_Toc519855803"/>
       <w:r>
         <w:t>Source Code</w:t>
       </w:r>
@@ -4409,7 +4411,7 @@
       <w:r>
         <w:t>ontents</w:t>
       </w:r>
-      <w:bookmarkEnd w:id="15"/>
+      <w:bookmarkEnd w:id="16"/>
     </w:p>
     <w:p>
       <w:pPr>
@@ -4479,14 +4481,14 @@
       <w:pPr>
         <w:pStyle w:val="Heading2"/>
       </w:pPr>
-      <w:bookmarkStart w:id="16" w:name="_Toc519725085"/>
+      <w:bookmarkStart w:id="17" w:name="_Toc519855804"/>
       <w:r>
         <w:t>Resources Directory C</w:t>
       </w:r>
       <w:r>
         <w:t>ontents</w:t>
       </w:r>
-      <w:bookmarkEnd w:id="16"/>
+      <w:bookmarkEnd w:id="17"/>
     </w:p>
     <w:p>
       <w:pPr>
@@ -4584,14 +4586,14 @@
       <w:pPr>
         <w:pStyle w:val="Heading2"/>
       </w:pPr>
-      <w:bookmarkStart w:id="17" w:name="_Toc519725086"/>
+      <w:bookmarkStart w:id="18" w:name="_Toc519855805"/>
       <w:r>
         <w:t>Library Directory C</w:t>
       </w:r>
       <w:r>
         <w:t>ontents</w:t>
       </w:r>
-      <w:bookmarkEnd w:id="17"/>
+      <w:bookmarkEnd w:id="18"/>
     </w:p>
     <w:p>
       <w:pPr>
@@ -4689,7 +4691,7 @@
       <w:pPr>
         <w:pStyle w:val="Heading2"/>
       </w:pPr>
-      <w:bookmarkStart w:id="18" w:name="_Toc519725087"/>
+      <w:bookmarkStart w:id="19" w:name="_Toc519855806"/>
       <w:r>
         <w:t>Log</w:t>
       </w:r>
@@ -4702,7 +4704,7 @@
       <w:r>
         <w:t>ontents</w:t>
       </w:r>
-      <w:bookmarkEnd w:id="18"/>
+      <w:bookmarkEnd w:id="19"/>
     </w:p>
     <w:p>
       <w:pPr>
@@ -4851,12 +4853,12 @@
       <w:pPr>
         <w:pStyle w:val="Heading1"/>
       </w:pPr>
-      <w:bookmarkStart w:id="19" w:name="_Toc519725088"/>
+      <w:bookmarkStart w:id="20" w:name="_Toc519855807"/>
       <w:r>
         <w:lastRenderedPageBreak/>
         <w:t>Methods of deployment file delivery</w:t>
       </w:r>
-      <w:bookmarkEnd w:id="19"/>
+      <w:bookmarkEnd w:id="20"/>
     </w:p>
     <w:p>
       <w:pPr>
@@ -4992,14 +4994,14 @@
       <w:pPr>
         <w:pStyle w:val="Heading2"/>
       </w:pPr>
-      <w:bookmarkStart w:id="20" w:name="_Toc519725089"/>
+      <w:bookmarkStart w:id="21" w:name="_Toc519855808"/>
       <w:r>
         <w:t xml:space="preserve">Development file location in </w:t>
       </w:r>
       <w:r>
         <w:t>GitHub</w:t>
       </w:r>
-      <w:bookmarkEnd w:id="20"/>
+      <w:bookmarkEnd w:id="21"/>
     </w:p>
     <w:p>
       <w:pPr>
@@ -5185,22 +5187,22 @@
       <w:pPr>
         <w:pStyle w:val="Heading1"/>
       </w:pPr>
-      <w:bookmarkStart w:id="21" w:name="_Toc519725090"/>
+      <w:bookmarkStart w:id="22" w:name="_Toc519855809"/>
       <w:r>
         <w:lastRenderedPageBreak/>
         <w:t>Deployment Steps</w:t>
       </w:r>
-      <w:bookmarkEnd w:id="21"/>
+      <w:bookmarkEnd w:id="22"/>
     </w:p>
     <w:p>
       <w:pPr>
         <w:pStyle w:val="Heading2"/>
       </w:pPr>
-      <w:bookmarkStart w:id="22" w:name="_Toc519725091"/>
+      <w:bookmarkStart w:id="23" w:name="_Toc519855810"/>
       <w:r>
         <w:t>Database Deployment</w:t>
       </w:r>
-      <w:bookmarkEnd w:id="22"/>
+      <w:bookmarkEnd w:id="23"/>
     </w:p>
     <w:p>
       <w:pPr>
@@ -5223,15 +5225,13 @@
         </w:rPr>
         <w:t>A DBA should perform the following steps using Oracle database client.</w:t>
       </w:r>
-      <w:bookmarkStart w:id="23" w:name="_GoBack"/>
-      <w:bookmarkEnd w:id="23"/>
     </w:p>
     <w:p>
       <w:pPr>
         <w:pStyle w:val="Heading3"/>
       </w:pPr>
       <w:bookmarkStart w:id="24" w:name="_Toc513621080"/>
-      <w:bookmarkStart w:id="25" w:name="_Toc519725092"/>
+      <w:bookmarkStart w:id="25" w:name="_Toc519855811"/>
       <w:r>
         <w:t>Database Object Pre-requisites</w:t>
       </w:r>
@@ -5554,32 +5554,129 @@
         <w:pStyle w:val="Bodycopy"/>
         <w:ind w:left="360"/>
         <w:rPr>
+          <w:rFonts w:cs="Arial"/>
+          <w:sz w:val="22"/>
+        </w:rPr>
+      </w:pPr>
+      <w:r>
+        <w:rPr>
           <w:rFonts w:ascii="Courier New" w:hAnsi="Courier New" w:cs="Courier New"/>
           <w:sz w:val="18"/>
           <w:szCs w:val="18"/>
         </w:rPr>
-      </w:pPr>
-      <w:r>
+        <w:t>WHRSC_HR_DB_04_grant_permission_model.sql</w:t>
+      </w:r>
+      <w:r>
+        <w:rPr>
+          <w:rFonts w:cs="Arial"/>
+          <w:sz w:val="22"/>
+        </w:rPr>
+        <w:t xml:space="preserve"> </w:t>
+      </w:r>
+    </w:p>
+    <w:p>
+      <w:pPr>
+        <w:pStyle w:val="Bodycopy"/>
+        <w:numPr>
+          <w:ilvl w:val="0"/>
+          <w:numId w:val="66"/>
+        </w:numPr>
+        <w:rPr>
+          <w:rFonts w:cs="Arial"/>
+          <w:sz w:val="22"/>
+        </w:rPr>
+      </w:pPr>
+      <w:r>
+        <w:rPr>
+          <w:rFonts w:cs="Arial"/>
+          <w:sz w:val="22"/>
+        </w:rPr>
+        <w:t>Using the Oracle system user login, execute the following script.</w:t>
+      </w:r>
+    </w:p>
+    <w:p>
+      <w:pPr>
+        <w:pStyle w:val="Bodycopy"/>
+        <w:ind w:left="360"/>
+        <w:rPr>
+          <w:rFonts w:ascii="Courier New" w:eastAsia="Times New Roman" w:hAnsi="Courier New" w:cs="Courier New"/>
+          <w:color w:val="auto"/>
+          <w:sz w:val="18"/>
+          <w:szCs w:val="18"/>
+        </w:rPr>
+      </w:pPr>
+      <w:r>
+        <w:rPr>
+          <w:rFonts w:ascii="Courier New" w:eastAsia="Times New Roman" w:hAnsi="Courier New" w:cs="Courier New"/>
+          <w:color w:val="auto"/>
+          <w:sz w:val="18"/>
+          <w:szCs w:val="18"/>
+        </w:rPr>
+        <w:t>HHS_HR_DB_CAPHR_01_table_grants</w:t>
+      </w:r>
+      <w:r>
+        <w:rPr>
+          <w:rFonts w:ascii="Courier New" w:eastAsia="Times New Roman" w:hAnsi="Courier New" w:cs="Courier New"/>
+          <w:color w:val="auto"/>
+          <w:sz w:val="18"/>
+          <w:szCs w:val="18"/>
+        </w:rPr>
+        <w:t>.sql</w:t>
+      </w:r>
+    </w:p>
+    <w:p>
+      <w:pPr>
+        <w:ind w:left="360"/>
+        <w:rPr>
+          <w:rFonts w:cs="Arial"/>
+          <w:sz w:val="22"/>
+        </w:rPr>
+      </w:pPr>
+      <w:r>
+        <w:rPr>
+          <w:rFonts w:cs="Arial"/>
+          <w:sz w:val="22"/>
+        </w:rPr>
+        <w:t>It will perform the following actions.</w:t>
+      </w:r>
+    </w:p>
+    <w:p>
+      <w:pPr>
+        <w:pStyle w:val="ListParagraph"/>
+        <w:numPr>
+          <w:ilvl w:val="0"/>
+          <w:numId w:val="36"/>
+        </w:numPr>
+        <w:ind w:left="1080"/>
+        <w:rPr>
+          <w:rFonts w:cs="Arial"/>
+          <w:sz w:val="22"/>
+        </w:rPr>
+      </w:pPr>
+      <w:r>
+        <w:rPr>
+          <w:rFonts w:cs="Arial"/>
+          <w:sz w:val="22"/>
+        </w:rPr>
+        <w:t>Execute grants on the source tables for the CapHR interface</w:t>
+      </w:r>
+    </w:p>
+    <w:p>
+      <w:pPr>
+        <w:pStyle w:val="Bodycopy"/>
+        <w:ind w:left="360"/>
         <w:rPr>
           <w:rFonts w:ascii="Courier New" w:hAnsi="Courier New" w:cs="Courier New"/>
           <w:sz w:val="18"/>
           <w:szCs w:val="18"/>
         </w:rPr>
-        <w:t>WHRSC_HR_DB_04_grant_permission_model.sql</w:t>
-      </w:r>
-      <w:r>
-        <w:rPr>
-          <w:rFonts w:cs="Arial"/>
-          <w:sz w:val="22"/>
-        </w:rPr>
-        <w:t xml:space="preserve"> </w:t>
-      </w:r>
+      </w:pPr>
     </w:p>
     <w:p>
       <w:pPr>
         <w:pStyle w:val="Heading3"/>
       </w:pPr>
-      <w:bookmarkStart w:id="26" w:name="_Toc519725093"/>
+      <w:bookmarkStart w:id="26" w:name="_Toc519855812"/>
       <w:r>
         <w:t>Create database package</w:t>
       </w:r>
@@ -5848,7 +5945,7 @@
       <w:pPr>
         <w:pStyle w:val="Heading3"/>
       </w:pPr>
-      <w:bookmarkStart w:id="27" w:name="_Toc519725094"/>
+      <w:bookmarkStart w:id="27" w:name="_Toc519855813"/>
       <w:r>
         <w:t xml:space="preserve">Grant </w:t>
       </w:r>
@@ -6002,6 +6099,7 @@
           <w:rFonts w:cs="Arial"/>
           <w:sz w:val="22"/>
         </w:rPr>
+        <w:lastRenderedPageBreak/>
         <w:t>If there are any errors, run the following query:</w:t>
       </w:r>
     </w:p>
@@ -6068,9 +6166,8 @@
       <w:pPr>
         <w:pStyle w:val="Heading2"/>
       </w:pPr>
-      <w:bookmarkStart w:id="28" w:name="_Toc519725095"/>
-      <w:r>
-        <w:lastRenderedPageBreak/>
+      <w:bookmarkStart w:id="28" w:name="_Toc519855814"/>
+      <w:r>
         <w:t>Configuration</w:t>
       </w:r>
       <w:bookmarkEnd w:id="28"/>
@@ -6157,7 +6254,7 @@
       <w:pPr>
         <w:pStyle w:val="Heading3"/>
       </w:pPr>
-      <w:bookmarkStart w:id="29" w:name="_Toc519725096"/>
+      <w:bookmarkStart w:id="29" w:name="_Toc519855815"/>
       <w:r>
         <w:t>a</w:t>
       </w:r>
@@ -6173,7 +6270,7 @@
       <w:pPr>
         <w:pStyle w:val="Heading4"/>
       </w:pPr>
-      <w:bookmarkStart w:id="30" w:name="_Toc519725097"/>
+      <w:bookmarkStart w:id="30" w:name="_Toc519855816"/>
       <w:r>
         <w:t>Target Database</w:t>
       </w:r>
@@ -6470,7 +6567,7 @@
       <w:pPr>
         <w:pStyle w:val="Heading4"/>
       </w:pPr>
-      <w:bookmarkStart w:id="31" w:name="_Toc519725098"/>
+      <w:bookmarkStart w:id="31" w:name="_Toc519855817"/>
       <w:r>
         <w:t xml:space="preserve">Email </w:t>
       </w:r>
@@ -7109,9 +7206,8 @@
       <w:pPr>
         <w:pStyle w:val="Heading4"/>
       </w:pPr>
-      <w:bookmarkStart w:id="32" w:name="_Toc519725099"/>
-      <w:r>
-        <w:lastRenderedPageBreak/>
+      <w:bookmarkStart w:id="32" w:name="_Toc519855818"/>
+      <w:r>
         <w:t>Log Properties</w:t>
       </w:r>
       <w:bookmarkEnd w:id="32"/>
@@ -7494,7 +7590,7 @@
       <w:pPr>
         <w:pStyle w:val="Heading4"/>
       </w:pPr>
-      <w:bookmarkStart w:id="33" w:name="_Toc519725100"/>
+      <w:bookmarkStart w:id="33" w:name="_Toc519855819"/>
       <w:r>
         <w:t xml:space="preserve">Control </w:t>
       </w:r>
@@ -7741,7 +7837,7 @@
       <w:pPr>
         <w:pStyle w:val="Heading4"/>
       </w:pPr>
-      <w:bookmarkStart w:id="34" w:name="_Toc519725101"/>
+      <w:bookmarkStart w:id="34" w:name="_Toc519855820"/>
       <w:r>
         <w:t>PL/SQL Stored Function Properties</w:t>
       </w:r>
@@ -8020,7 +8116,7 @@
       <w:pPr>
         <w:pStyle w:val="Heading2"/>
       </w:pPr>
-      <w:bookmarkStart w:id="35" w:name="_Toc519725102"/>
+      <w:bookmarkStart w:id="35" w:name="_Toc519855821"/>
       <w:r>
         <w:t>Build the Source Code</w:t>
       </w:r>
@@ -8375,8 +8471,9 @@
       <w:pPr>
         <w:pStyle w:val="Heading2"/>
       </w:pPr>
-      <w:bookmarkStart w:id="36" w:name="_Toc519725103"/>
-      <w:r>
+      <w:bookmarkStart w:id="36" w:name="_Toc519855822"/>
+      <w:r>
+        <w:lastRenderedPageBreak/>
         <w:t>Deployment on Sever</w:t>
       </w:r>
       <w:bookmarkEnd w:id="36"/>
@@ -8546,7 +8643,6 @@
           <w:rFonts w:cs="Arial"/>
           <w:sz w:val="22"/>
         </w:rPr>
-        <w:lastRenderedPageBreak/>
         <w:t>Copy the module JAR file, configuration files and shell script</w:t>
       </w:r>
     </w:p>
@@ -8788,7 +8884,7 @@
       <w:pPr>
         <w:pStyle w:val="Heading2"/>
       </w:pPr>
-      <w:bookmarkStart w:id="37" w:name="_Toc519725104"/>
+      <w:bookmarkStart w:id="37" w:name="_Toc519855823"/>
       <w:r>
         <w:t>Setting up the Cron</w:t>
       </w:r>
@@ -9354,10 +9450,10 @@
         </w:sectPr>
       </w:pPr>
     </w:p>
-    <w:bookmarkEnd w:id="6"/>
     <w:bookmarkEnd w:id="7"/>
     <w:bookmarkEnd w:id="8"/>
     <w:bookmarkEnd w:id="9"/>
+    <w:bookmarkEnd w:id="10"/>
     <w:p>
       <w:pPr>
         <w:pStyle w:val="CopyrightDeloitteBold"/>
@@ -9506,7 +9602,7 @@
                         </a:ln>
                         <a:extLst>
                           <a:ext uri="{91240B29-F687-4f45-9708-019B960494DF}">
-                            <a14:hiddenLine xmlns="" xmlns:mo="http://schemas.microsoft.com/office/mac/office/2008/main" xmlns:mv="urn:schemas-microsoft-com:mac:vml" xmlns:o="urn:schemas-microsoft-com:office:office" xmlns:v="urn:schemas-microsoft-com:vml" xmlns:w10="urn:schemas-microsoft-com:office:word" xmlns:w="http://schemas.openxmlformats.org/wordprocessingml/2006/main" xmlns:a14="http://schemas.microsoft.com/office/drawing/2010/main" w="9525">
+                            <a14:hiddenLine xmlns:a14="http://schemas.microsoft.com/office/drawing/2010/main" xmlns:w="http://schemas.openxmlformats.org/wordprocessingml/2006/main" xmlns:w10="urn:schemas-microsoft-com:office:word" xmlns:v="urn:schemas-microsoft-com:vml" xmlns:o="urn:schemas-microsoft-com:office:office" xmlns:mv="urn:schemas-microsoft-com:mac:vml" xmlns:mo="http://schemas.microsoft.com/office/mac/office/2008/main" xmlns="" w="9525">
                               <a:solidFill>
                                 <a:srgbClr val="000000"/>
                               </a:solidFill>
@@ -9800,7 +9896,7 @@
               <w:rFonts w:cs="Arial"/>
               <w:noProof/>
             </w:rPr>
-            <w:t>3</w:t>
+            <w:t>9</w:t>
           </w:r>
           <w:r>
             <w:rPr>
@@ -9968,15 +10064,29 @@
               </w14:shadow>
             </w:rPr>
           </w:pPr>
-          <w:fldSimple w:instr=" STYLEREF  &quot;Document name&quot;  \* MERGEFORMAT ">
-            <w:r>
-              <w:rPr>
-                <w:bCs/>
-                <w:noProof/>
-              </w:rPr>
-              <w:t>Deployment</w:t>
-            </w:r>
-          </w:fldSimple>
+          <w:r>
+            <w:fldChar w:fldCharType="begin"/>
+          </w:r>
+          <w:r>
+            <w:instrText xml:space="preserve"> STYLEREF  "Document name"  \* MERGEFORMAT </w:instrText>
+          </w:r>
+          <w:r>
+            <w:fldChar w:fldCharType="separate"/>
+          </w:r>
+          <w:r>
+            <w:rPr>
+              <w:bCs/>
+              <w:noProof/>
+            </w:rPr>
+            <w:t>Deployment</w:t>
+          </w:r>
+          <w:r>
+            <w:rPr>
+              <w:bCs/>
+              <w:noProof/>
+            </w:rPr>
+            <w:fldChar w:fldCharType="end"/>
+          </w:r>
           <w:r>
             <w:rPr>
               <w:b w:val="0"/>
@@ -10212,14 +10322,27 @@
               <w:b w:val="0"/>
             </w:rPr>
           </w:pPr>
-          <w:fldSimple w:instr=" STYLEREF  &quot;Document Identification&quot;  \* MERGEFORMAT ">
-            <w:r>
-              <w:rPr>
-                <w:noProof/>
-              </w:rPr>
-              <w:t>HHS HR BizFlow CapHR Interface Deployment Guide.docx</w:t>
-            </w:r>
-          </w:fldSimple>
+          <w:r>
+            <w:fldChar w:fldCharType="begin"/>
+          </w:r>
+          <w:r>
+            <w:instrText xml:space="preserve"> STYLEREF  "Document Identification"  \* MERGEFORMAT </w:instrText>
+          </w:r>
+          <w:r>
+            <w:fldChar w:fldCharType="separate"/>
+          </w:r>
+          <w:r>
+            <w:rPr>
+              <w:noProof/>
+            </w:rPr>
+            <w:t>HHS HR BizFlow CapHR Interface Deployment Guide.docx</w:t>
+          </w:r>
+          <w:r>
+            <w:rPr>
+              <w:noProof/>
+            </w:rPr>
+            <w:fldChar w:fldCharType="end"/>
+          </w:r>
         </w:p>
       </w:tc>
     </w:tr>
@@ -14253,7 +14376,7 @@
         <w:rFonts w:ascii="Symbol" w:hAnsi="Symbol" w:hint="default"/>
       </w:rPr>
     </w:lvl>
-    <w:lvl w:ilvl="1" w:tplc="04090003" w:tentative="1">
+    <w:lvl w:ilvl="1" w:tplc="04090003">
       <w:start w:val="1"/>
       <w:numFmt w:val="bullet"/>
       <w:lvlText w:val="o"/>
@@ -16807,7 +16930,6 @@
   <w:style w:type="character" w:default="1" w:styleId="DefaultParagraphFont">
     <w:name w:val="Default Paragraph Font"/>
     <w:uiPriority w:val="1"/>
-    <w:semiHidden/>
     <w:unhideWhenUsed/>
   </w:style>
   <w:style w:type="table" w:default="1" w:styleId="TableNormal">
@@ -21593,6 +21715,15 @@
 </file>
 
 <file path=customXml/item1.xml><?xml version="1.0" encoding="utf-8"?>
+<?mso-contentType ?>
+<FormTemplates xmlns="http://schemas.microsoft.com/sharepoint/v3/contenttype/forms">
+  <Display>DocumentLibraryForm</Display>
+  <Edit>DocumentLibraryForm</Edit>
+  <New>DocumentLibraryForm</New>
+</FormTemplates>
+</file>
+
+<file path=customXml/item2.xml><?xml version="1.0" encoding="utf-8"?>
 <p:properties xmlns:p="http://schemas.microsoft.com/office/2006/metadata/properties" xmlns:xsi="http://www.w3.org/2001/XMLSchema-instance" xmlns:pc="http://schemas.microsoft.com/office/infopath/2007/PartnerControls">
   <documentManagement>
     <DescriptionHTML xmlns="http://schemas.microsoft.com/sharepoint/v3" xsi:nil="true"/>
@@ -21732,15 +21863,6 @@
     <ContentDate xmlns="513ae4d5-443f-4bc1-9f25-8f68dc5aa0c0">2013-08-12T23:00:00+00:00</ContentDate>
   </documentManagement>
 </p:properties>
-</file>
-
-<file path=customXml/item2.xml><?xml version="1.0" encoding="utf-8"?>
-<?mso-contentType ?>
-<FormTemplates xmlns="http://schemas.microsoft.com/sharepoint/v3/contenttype/forms">
-  <Display>DocumentLibraryForm</Display>
-  <Edit>DocumentLibraryForm</Edit>
-  <New>DocumentLibraryForm</New>
-</FormTemplates>
 </file>
 
 <file path=customXml/item3.xml><?xml version="1.0" encoding="utf-8"?>
@@ -22182,6 +22304,14 @@
 </file>
 
 <file path=customXml/itemProps1.xml><?xml version="1.0" encoding="utf-8"?>
+<ds:datastoreItem xmlns:ds="http://schemas.openxmlformats.org/officeDocument/2006/customXml" ds:itemID="{D3FD60F2-AFA0-4E52-A6C5-32672F3CFB68}">
+  <ds:schemaRefs>
+    <ds:schemaRef ds:uri="http://schemas.microsoft.com/sharepoint/v3/contenttype/forms"/>
+  </ds:schemaRefs>
+</ds:datastoreItem>
+</file>
+
+<file path=customXml/itemProps2.xml><?xml version="1.0" encoding="utf-8"?>
 <ds:datastoreItem xmlns:ds="http://schemas.openxmlformats.org/officeDocument/2006/customXml" ds:itemID="{58CBA968-8525-44F3-8E13-D8156E3BFCCD}">
   <ds:schemaRefs>
     <ds:schemaRef ds:uri="http://schemas.microsoft.com/office/2006/metadata/properties"/>
@@ -22199,14 +22329,6 @@
     <ds:schemaRef ds:uri="546D9DE3-080E-4EC6-B7DD-508C11F603C7"/>
     <ds:schemaRef ds:uri="994E32D3-2E21-4611-87E1-D68FC0813440"/>
     <ds:schemaRef ds:uri="3A0186DE-B11E-4A29-9C82-428D45BCA71F"/>
-  </ds:schemaRefs>
-</ds:datastoreItem>
-</file>
-
-<file path=customXml/itemProps2.xml><?xml version="1.0" encoding="utf-8"?>
-<ds:datastoreItem xmlns:ds="http://schemas.openxmlformats.org/officeDocument/2006/customXml" ds:itemID="{D3FD60F2-AFA0-4E52-A6C5-32672F3CFB68}">
-  <ds:schemaRefs>
-    <ds:schemaRef ds:uri="http://schemas.microsoft.com/sharepoint/v3/contenttype/forms"/>
   </ds:schemaRefs>
 </ds:datastoreItem>
 </file>
@@ -22242,7 +22364,7 @@
 </file>
 
 <file path=customXml/itemProps4.xml><?xml version="1.0" encoding="utf-8"?>
-<ds:datastoreItem xmlns:ds="http://schemas.openxmlformats.org/officeDocument/2006/customXml" ds:itemID="{6118505D-F9A3-4712-99F8-F31B73DADC16}">
+<ds:datastoreItem xmlns:ds="http://schemas.openxmlformats.org/officeDocument/2006/customXml" ds:itemID="{8CEE0387-1BC5-435D-BCB5-91E9D8EA481E}">
   <ds:schemaRefs>
     <ds:schemaRef ds:uri="http://schemas.openxmlformats.org/officeDocument/2006/bibliography"/>
   </ds:schemaRefs>

</xml_diff>